<commit_message>
code is almost completed, only design issues are left
</commit_message>
<xml_diff>
--- a/Инструкция по запуску приложения.docx
+++ b/Инструкция по запуску приложения.docx
@@ -139,6 +139,7 @@
         </w:rPr>
         <w:t>.</w:t>
       </w:r>
+      <w:proofErr w:type="spellStart"/>
       <w:r>
         <w:rPr>
           <w:sz w:val="28"/>
@@ -147,6 +148,7 @@
         </w:rPr>
         <w:t>py</w:t>
       </w:r>
+      <w:proofErr w:type="spellEnd"/>
       <w:r>
         <w:rPr>
           <w:sz w:val="28"/>
@@ -154,6 +156,7 @@
         </w:rPr>
         <w:t xml:space="preserve">  </w:t>
       </w:r>
+      <w:proofErr w:type="spellStart"/>
       <w:r>
         <w:rPr>
           <w:sz w:val="28"/>
@@ -162,6 +165,7 @@
         </w:rPr>
         <w:t>runserver</w:t>
       </w:r>
+      <w:proofErr w:type="spellEnd"/>
       <w:r>
         <w:rPr>
           <w:sz w:val="28"/>
@@ -208,14 +212,68 @@
         <w:rPr>
           <w:sz w:val="28"/>
           <w:szCs w:val="28"/>
-        </w:rPr>
-      </w:pPr>
-      <w:r>
-        <w:rPr>
-          <w:sz w:val="28"/>
-          <w:szCs w:val="28"/>
-        </w:rPr>
-        <w:t xml:space="preserve">Есть две учётные записи: </w:t>
+          <w:lang w:val="en-US"/>
+        </w:rPr>
+      </w:pPr>
+      <w:r>
+        <w:rPr>
+          <w:sz w:val="28"/>
+          <w:szCs w:val="28"/>
+        </w:rPr>
+        <w:t>Есть</w:t>
+      </w:r>
+      <w:r>
+        <w:rPr>
+          <w:sz w:val="28"/>
+          <w:szCs w:val="28"/>
+          <w:lang w:val="en-US"/>
+        </w:rPr>
+        <w:t xml:space="preserve"> </w:t>
+      </w:r>
+      <w:r>
+        <w:rPr>
+          <w:sz w:val="28"/>
+          <w:szCs w:val="28"/>
+        </w:rPr>
+        <w:t>три</w:t>
+      </w:r>
+      <w:r>
+        <w:rPr>
+          <w:sz w:val="28"/>
+          <w:szCs w:val="28"/>
+          <w:lang w:val="en-US"/>
+        </w:rPr>
+        <w:t xml:space="preserve"> </w:t>
+      </w:r>
+      <w:r>
+        <w:rPr>
+          <w:sz w:val="28"/>
+          <w:szCs w:val="28"/>
+        </w:rPr>
+        <w:t>учётные</w:t>
+      </w:r>
+      <w:r>
+        <w:rPr>
+          <w:sz w:val="28"/>
+          <w:szCs w:val="28"/>
+          <w:lang w:val="en-US"/>
+        </w:rPr>
+        <w:t xml:space="preserve"> </w:t>
+      </w:r>
+      <w:r>
+        <w:rPr>
+          <w:sz w:val="28"/>
+          <w:szCs w:val="28"/>
+        </w:rPr>
+        <w:t>записи</w:t>
+      </w:r>
+      <w:r>
+        <w:rPr>
+          <w:sz w:val="28"/>
+          <w:szCs w:val="28"/>
+          <w:lang w:val="en-US"/>
+        </w:rPr>
+        <w:t xml:space="preserve">: </w:t>
       </w:r>
       <w:r>
         <w:rPr>
@@ -229,6 +287,25 @@
         <w:rPr>
           <w:sz w:val="28"/>
           <w:szCs w:val="28"/>
+          <w:lang w:val="en-US"/>
+        </w:rPr>
+        <w:t xml:space="preserve">, </w:t>
+      </w:r>
+      <w:proofErr w:type="spellStart"/>
+      <w:r>
+        <w:rPr>
+          <w:sz w:val="28"/>
+          <w:szCs w:val="28"/>
+          <w:lang w:val="en-US"/>
+        </w:rPr>
+        <w:t>gerson</w:t>
+      </w:r>
+      <w:proofErr w:type="spellEnd"/>
+      <w:r>
+        <w:rPr>
+          <w:sz w:val="28"/>
+          <w:szCs w:val="28"/>
+          <w:lang w:val="en-US"/>
         </w:rPr>
         <w:t xml:space="preserve"> </w:t>
       </w:r>
@@ -236,30 +313,94 @@
         <w:rPr>
           <w:sz w:val="28"/>
           <w:szCs w:val="28"/>
-        </w:rPr>
-        <w:t xml:space="preserve">и </w:t>
-      </w:r>
-      <w:r>
-        <w:rPr>
-          <w:sz w:val="28"/>
-          <w:szCs w:val="28"/>
-          <w:lang w:val="en-US"/>
-        </w:rPr>
-        <w:t>gerson</w:t>
-      </w:r>
-      <w:r>
-        <w:rPr>
-          <w:sz w:val="28"/>
-          <w:szCs w:val="28"/>
-        </w:rPr>
-        <w:t xml:space="preserve"> (</w:t>
-      </w:r>
-      <w:r>
-        <w:rPr>
-          <w:sz w:val="28"/>
-          <w:szCs w:val="28"/>
-        </w:rPr>
-        <w:t xml:space="preserve">пароль </w:t>
+          <w:lang w:val="en-US"/>
+        </w:rPr>
+        <w:t xml:space="preserve"> </w:t>
+      </w:r>
+      <w:r>
+        <w:rPr>
+          <w:sz w:val="28"/>
+          <w:szCs w:val="28"/>
+          <w:lang w:val="en-US"/>
+        </w:rPr>
+        <w:t>(</w:t>
+      </w:r>
+      <w:r>
+        <w:rPr>
+          <w:sz w:val="28"/>
+          <w:szCs w:val="28"/>
+        </w:rPr>
+        <w:t>тип</w:t>
+      </w:r>
+      <w:r>
+        <w:rPr>
+          <w:sz w:val="28"/>
+          <w:szCs w:val="28"/>
+          <w:lang w:val="en-US"/>
+        </w:rPr>
+        <w:t xml:space="preserve"> </w:t>
+      </w:r>
+      <w:r>
+        <w:rPr>
+          <w:sz w:val="28"/>
+          <w:szCs w:val="28"/>
+          <w:lang w:val="en-US"/>
+        </w:rPr>
+        <w:t>teacher</w:t>
+      </w:r>
+      <w:r>
+        <w:rPr>
+          <w:sz w:val="28"/>
+          <w:szCs w:val="28"/>
+          <w:lang w:val="en-US"/>
+        </w:rPr>
+        <w:t xml:space="preserve">) </w:t>
+      </w:r>
+      <w:r>
+        <w:rPr>
+          <w:sz w:val="28"/>
+          <w:szCs w:val="28"/>
+        </w:rPr>
+        <w:t>и</w:t>
+      </w:r>
+      <w:r>
+        <w:rPr>
+          <w:sz w:val="28"/>
+          <w:szCs w:val="28"/>
+          <w:lang w:val="en-US"/>
+        </w:rPr>
+        <w:t xml:space="preserve"> </w:t>
+      </w:r>
+      <w:r>
+        <w:rPr>
+          <w:sz w:val="28"/>
+          <w:szCs w:val="28"/>
+          <w:lang w:val="en-US"/>
+        </w:rPr>
+        <w:t xml:space="preserve">administrator </w:t>
+      </w:r>
+      <w:r>
+        <w:rPr>
+          <w:sz w:val="28"/>
+          <w:szCs w:val="28"/>
+          <w:lang w:val="en-US"/>
+        </w:rPr>
+        <w:t>(</w:t>
+      </w:r>
+      <w:r>
+        <w:rPr>
+          <w:sz w:val="28"/>
+          <w:szCs w:val="28"/>
+        </w:rPr>
+        <w:t>пароль</w:t>
+      </w:r>
+      <w:r>
+        <w:rPr>
+          <w:sz w:val="28"/>
+          <w:szCs w:val="28"/>
+          <w:lang w:val="en-US"/>
+        </w:rPr>
+        <w:t xml:space="preserve"> </w:t>
       </w:r>
       <w:r>
         <w:rPr>
@@ -273,12 +414,25 @@
         <w:rPr>
           <w:sz w:val="28"/>
           <w:szCs w:val="28"/>
+          <w:lang w:val="en-US"/>
         </w:rPr>
         <w:t>)</w:t>
       </w:r>
     </w:p>
-    <w:p/>
-    <w:p/>
+    <w:p>
+      <w:pPr>
+        <w:rPr>
+          <w:lang w:val="en-US"/>
+        </w:rPr>
+      </w:pPr>
+    </w:p>
+    <w:p>
+      <w:pPr>
+        <w:rPr>
+          <w:lang w:val="en-US"/>
+        </w:rPr>
+      </w:pPr>
+    </w:p>
     <w:sectPr>
       <w:pgSz w:w="11906" w:h="16838"/>
       <w:pgMar w:top="1134" w:right="850" w:bottom="1134" w:left="1701" w:header="708" w:footer="708" w:gutter="0"/>

</xml_diff>